<commit_message>
Added work break down structure (WIP) Updated scrum board Added review log for bernardo's work
</commit_message>
<xml_diff>
--- a/Phase 1/Sprint1/Francisco_Parrinha_58360/code_smells_58360.docx
+++ b/Phase 1/Sprint1/Francisco_Parrinha_58360/code_smells_58360.docx
@@ -4,27 +4,45 @@
   <w:body>
     <w:p>
       <w:pPr>
-        <w:rPr>
+        <w:spacing w:after="160" w:line="259" w:lineRule="auto"/>
+        <w:jc w:val="center"/>
+        <w:rPr>
+          <w:rFonts w:ascii="Calibri" w:cs="Calibri" w:eastAsia="Calibri" w:hAnsi="Calibri"/>
           <w:b w:val="1"/>
-        </w:rPr>
-      </w:pPr>
-      <w:r>
-        <w:rPr>
+          <w:sz w:val="44"/>
+          <w:szCs w:val="44"/>
+        </w:rPr>
+      </w:pPr>
+      <w:r>
+        <w:rPr>
+          <w:rFonts w:ascii="Calibri" w:cs="Calibri" w:eastAsia="Calibri" w:hAnsi="Calibri"/>
           <w:b w:val="1"/>
-          <w:rtl w:val="0"/>
-        </w:rPr>
-        <w:t xml:space="preserve">Aluno:</w:t>
-      </w:r>
-    </w:p>
-    <w:p>
-      <w:pPr>
-        <w:rPr/>
-      </w:pPr>
-      <w:r>
-        <w:rPr>
-          <w:rtl w:val="0"/>
-        </w:rPr>
-        <w:t xml:space="preserve">Francisco Parrinha,  n58360</w:t>
+          <w:sz w:val="44"/>
+          <w:szCs w:val="44"/>
+          <w:rtl w:val="0"/>
+        </w:rPr>
+        <w:t xml:space="preserve">Student</w:t>
+      </w:r>
+    </w:p>
+    <w:p>
+      <w:pPr>
+        <w:spacing w:after="160" w:line="259" w:lineRule="auto"/>
+        <w:jc w:val="center"/>
+        <w:rPr/>
+      </w:pPr>
+      <w:r>
+        <w:rPr>
+          <w:rFonts w:ascii="Calibri" w:cs="Calibri" w:eastAsia="Calibri" w:hAnsi="Calibri"/>
+          <w:sz w:val="30"/>
+          <w:szCs w:val="30"/>
+          <w:rtl w:val="0"/>
+        </w:rPr>
+        <w:t xml:space="preserve">Francisco Parrinha – 58360</w:t>
+      </w:r>
+      <w:r>
+        <w:rPr>
+          <w:rtl w:val="0"/>
+        </w:rPr>
       </w:r>
     </w:p>
     <w:p>
@@ -89,31 +107,28 @@
       <w:pPr>
         <w:numPr>
           <w:ilvl w:val="0"/>
-          <w:numId w:val="3"/>
+          <w:numId w:val="4"/>
         </w:numPr>
         <w:ind w:left="720" w:hanging="360"/>
-        <w:rPr>
-          <w:u w:val="none"/>
-        </w:rPr>
-      </w:pPr>
-      <w:r>
-        <w:rPr>
-          <w:rtl w:val="0"/>
-        </w:rPr>
-        <w:t xml:space="preserve">Método </w:t>
+      </w:pPr>
+      <w:r>
+        <w:rPr>
+          <w:rtl w:val="0"/>
+        </w:rPr>
+        <w:t xml:space="preserve">Method </w:t>
       </w:r>
       <w:r>
         <w:rPr>
           <w:i w:val="1"/>
           <w:rtl w:val="0"/>
         </w:rPr>
-        <w:t xml:space="preserve">computePrefHeigh</w:t>
-      </w:r>
-      <w:r>
-        <w:rPr>
-          <w:rtl w:val="0"/>
-        </w:rPr>
-        <w:t xml:space="preserve">” em: </w:t>
+        <w:t xml:space="preserve">computePrefHeight</w:t>
+      </w:r>
+      <w:r>
+        <w:rPr>
+          <w:rtl w:val="0"/>
+        </w:rPr>
+        <w:t xml:space="preserve">” in: </w:t>
       </w:r>
       <w:r>
         <w:rPr>
@@ -131,6 +146,11 @@
         </w:rPr>
         <w:t xml:space="preserve">anttproject/src/main/java/biz.gantproject/lib/fx/treetable/LabeledSkinBase.java</w:t>
       </w:r>
+      <w:r>
+        <w:rPr>
+          <w:rtl w:val="0"/>
+        </w:rPr>
+      </w:r>
     </w:p>
     <w:p>
       <w:pPr>
@@ -151,55 +171,63 @@
         <w:rPr>
           <w:rtl w:val="0"/>
         </w:rPr>
-        <w:t xml:space="preserve">O que me fez reparar neste code smell foi o facto do método ser demasiado extenso. De seguida, reparei que o bloco de código (linhas 362-366) apresentava uma operação auxiliar ao método. Esta operação é para repartir </w:t>
+        <w:t xml:space="preserve">The method starts at line number 350 and ends at number 397, containing 47 lines. There are several refactoring possibilities. The code within lines number 362 and 366 serves as an auxiliary operation to the method. This operation is to strip strings.</w:t>
+      </w:r>
+    </w:p>
+    <w:p>
+      <w:pPr>
+        <w:rPr/>
+      </w:pPr>
+      <w:r>
+        <w:rPr>
+          <w:rtl w:val="0"/>
+        </w:rPr>
+      </w:r>
+    </w:p>
+    <w:p>
+      <w:pPr>
+        <w:ind w:firstLine="720"/>
+        <w:rPr>
+          <w:sz w:val="26"/>
+          <w:szCs w:val="26"/>
+        </w:rPr>
+      </w:pPr>
+      <w:r>
+        <w:rPr>
+          <w:rtl w:val="0"/>
+        </w:rPr>
+        <w:t xml:space="preserve">The following block of code could be removed from this function to a new </w:t>
       </w:r>
       <w:r>
         <w:rPr>
           <w:i w:val="1"/>
           <w:rtl w:val="0"/>
         </w:rPr>
-        <w:t xml:space="preserve">strings</w:t>
-      </w:r>
-      <w:r>
-        <w:rPr>
-          <w:rtl w:val="0"/>
-        </w:rPr>
-        <w:t xml:space="preserve">.</w:t>
-      </w:r>
-    </w:p>
-    <w:p>
-      <w:pPr>
-        <w:rPr/>
-      </w:pPr>
-      <w:r>
-        <w:rPr>
-          <w:rtl w:val="0"/>
-        </w:rPr>
-      </w:r>
-    </w:p>
-    <w:p>
-      <w:pPr>
-        <w:ind w:firstLine="720"/>
-        <w:rPr/>
-      </w:pPr>
-      <w:r>
-        <w:rPr>
-          <w:rtl w:val="0"/>
-        </w:rPr>
-        <w:t xml:space="preserve">Sendo auxiliar, o bloco de código pode ser retirado e colocado numa outra função à parte, por exemplo </w:t>
+        <w:t xml:space="preserve">getStrippedString</w:t>
+      </w:r>
+      <w:r>
+        <w:rPr>
+          <w:rtl w:val="0"/>
+        </w:rPr>
+        <w:t xml:space="preserve"> method, and later be called on the original </w:t>
       </w:r>
       <w:r>
         <w:rPr>
           <w:i w:val="1"/>
           <w:rtl w:val="0"/>
         </w:rPr>
-        <w:t xml:space="preserve">getStrippedString</w:t>
-      </w:r>
-      <w:r>
-        <w:rPr>
-          <w:rtl w:val="0"/>
-        </w:rPr>
-        <w:t xml:space="preserve">. Este é o seguinte código:</w:t>
+        <w:t xml:space="preserve">computePrefHeight</w:t>
+      </w:r>
+      <w:r>
+        <w:rPr>
+          <w:rtl w:val="0"/>
+        </w:rPr>
+        <w:t xml:space="preserve"> function. The code to be refactored:</w:t>
+      </w:r>
+      <w:r>
+        <w:rPr>
+          <w:rtl w:val="0"/>
+        </w:rPr>
       </w:r>
     </w:p>
     <w:p>
@@ -223,16 +251,16 @@
           <wp:inline distB="114300" distT="114300" distL="114300" distR="114300">
             <wp:extent cx="5731200" cy="889000"/>
             <wp:effectExtent b="0" l="0" r="0" t="0"/>
-            <wp:docPr id="6" name="image3.png"/>
+            <wp:docPr id="10" name="image4.png"/>
             <a:graphic>
               <a:graphicData uri="http://schemas.openxmlformats.org/drawingml/2006/picture">
                 <pic:pic>
                   <pic:nvPicPr>
-                    <pic:cNvPr id="0" name="image3.png"/>
+                    <pic:cNvPr id="0" name="image4.png"/>
                     <pic:cNvPicPr preferRelativeResize="0"/>
                   </pic:nvPicPr>
                   <pic:blipFill>
-                    <a:blip r:embed="rId6"/>
+                    <a:blip r:embed="rId7"/>
                     <a:srcRect b="0" l="0" r="0" t="0"/>
                     <a:stretch>
                       <a:fillRect/>
@@ -272,7 +300,7 @@
       <w:pPr>
         <w:numPr>
           <w:ilvl w:val="0"/>
-          <w:numId w:val="1"/>
+          <w:numId w:val="2"/>
         </w:numPr>
         <w:ind w:left="720" w:hanging="360"/>
         <w:rPr>
@@ -307,6 +335,11 @@
         </w:rPr>
         <w:t xml:space="preserve">biz.ganttproject.core/src/main/java/biz/ganttproject/core/chart/render/RectangleRenderer.java</w:t>
       </w:r>
+      <w:r>
+        <w:rPr>
+          <w:rtl w:val="0"/>
+        </w:rPr>
+      </w:r>
     </w:p>
     <w:p>
       <w:pPr>
@@ -327,61 +360,54 @@
           <w:rtl w:val="0"/>
         </w:rPr>
         <w:tab/>
-        <w:t xml:space="preserve">A função </w:t>
+        <w:t xml:space="preserve">Although the parse function is not too long, it contains an auxiliary operation and could be refactored.</w:t>
+      </w:r>
+    </w:p>
+    <w:p>
+      <w:pPr>
+        <w:rPr/>
+      </w:pPr>
+      <w:r>
+        <w:rPr>
+          <w:rtl w:val="0"/>
+        </w:rPr>
+      </w:r>
+    </w:p>
+    <w:p>
+      <w:pPr>
+        <w:ind w:firstLine="720"/>
+        <w:rPr/>
+      </w:pPr>
+      <w:r>
+        <w:rPr>
+          <w:rtl w:val="0"/>
+        </w:rPr>
+        <w:t xml:space="preserve">The block of code shown below (linhas 169 - 174) could be moved to a new method, </w:t>
       </w:r>
       <w:r>
         <w:rPr>
           <w:i w:val="1"/>
           <w:rtl w:val="0"/>
         </w:rPr>
-        <w:t xml:space="preserve">parse</w:t>
-      </w:r>
-      <w:r>
-        <w:rPr>
-          <w:rtl w:val="0"/>
-        </w:rPr>
-        <w:t xml:space="preserve">, apesar de não ser muito grande, é mais comprida do que o necessário. A atribuição de cor é uma operação auxiliar ao método e pode ser refactorizada.</w:t>
-      </w:r>
-    </w:p>
-    <w:p>
-      <w:pPr>
-        <w:rPr/>
-      </w:pPr>
-      <w:r>
-        <w:rPr>
-          <w:rtl w:val="0"/>
-        </w:rPr>
-      </w:r>
-    </w:p>
-    <w:p>
-      <w:pPr>
-        <w:ind w:firstLine="720"/>
-        <w:rPr/>
-      </w:pPr>
-      <w:r>
-        <w:rPr>
-          <w:rtl w:val="0"/>
-        </w:rPr>
-        <w:t xml:space="preserve">O bloco de código (linhas 169 - 174) apresentado pode ser retirado e colocado numa outra função, </w:t>
-      </w:r>
-      <w:r>
-        <w:rPr>
-          <w:i w:val="1"/>
-          <w:rtl w:val="0"/>
-        </w:rPr>
-        <w:t xml:space="preserve">setColor</w:t>
-      </w:r>
-      <w:r>
-        <w:rPr>
-          <w:rtl w:val="0"/>
-        </w:rPr>
-        <w:t xml:space="preserve">, por exemplo</w:t>
-      </w:r>
-      <w:r>
-        <w:rPr>
-          <w:rtl w:val="0"/>
-        </w:rPr>
-        <w:t xml:space="preserve">. Isto modulariza melhor o código e permite que atribuições de cor a coleções possam ser reutilizadas. Eis o código em questão:</w:t>
+        <w:t xml:space="preserve">gerColor</w:t>
+      </w:r>
+      <w:r>
+        <w:rPr>
+          <w:rtl w:val="0"/>
+        </w:rPr>
+        <w:t xml:space="preserve">, for example. This would improve the project 's modularity. The new method would then be called on the original function.</w:t>
+      </w:r>
+    </w:p>
+    <w:p>
+      <w:pPr>
+        <w:ind w:left="0" w:firstLine="0"/>
+        <w:rPr/>
+      </w:pPr>
+      <w:r>
+        <w:rPr>
+          <w:rtl w:val="0"/>
+        </w:rPr>
+        <w:t xml:space="preserve">The code to be refactored:</w:t>
       </w:r>
     </w:p>
     <w:p>
@@ -410,16 +436,16 @@
           <wp:inline distB="114300" distT="114300" distL="114300" distR="114300">
             <wp:extent cx="5731200" cy="1028700"/>
             <wp:effectExtent b="0" l="0" r="0" t="0"/>
-            <wp:docPr id="1" name="image1.png"/>
+            <wp:docPr id="12" name="image6.png"/>
             <a:graphic>
               <a:graphicData uri="http://schemas.openxmlformats.org/drawingml/2006/picture">
                 <pic:pic>
                   <pic:nvPicPr>
-                    <pic:cNvPr id="0" name="image1.png"/>
+                    <pic:cNvPr id="0" name="image6.png"/>
                     <pic:cNvPicPr preferRelativeResize="0"/>
                   </pic:nvPicPr>
                   <pic:blipFill>
-                    <a:blip r:embed="rId7"/>
+                    <a:blip r:embed="rId8"/>
                     <a:srcRect b="0" l="0" r="0" t="0"/>
                     <a:stretch>
                       <a:fillRect/>
@@ -567,7 +593,7 @@
       <w:pPr>
         <w:numPr>
           <w:ilvl w:val="0"/>
-          <w:numId w:val="4"/>
+          <w:numId w:val="1"/>
         </w:numPr>
         <w:ind w:left="720" w:hanging="360"/>
         <w:rPr>
@@ -610,6 +636,11 @@
         </w:rPr>
         <w:t xml:space="preserve">biz.ganttproject.core/src/main/java/biz/ganttproject/core/chart/canvas/</w:t>
       </w:r>
+      <w:r>
+        <w:rPr>
+          <w:rtl w:val="0"/>
+        </w:rPr>
+      </w:r>
     </w:p>
     <w:p>
       <w:pPr>
@@ -634,72 +665,33 @@
         <w:rPr>
           <w:rtl w:val="0"/>
         </w:rPr>
-        <w:t xml:space="preserve">A classe apresenta uma série de </w:t>
+        <w:t xml:space="preserve">This class contains several nested classes The entire </w:t>
       </w:r>
       <w:r>
         <w:rPr>
           <w:i w:val="1"/>
           <w:rtl w:val="0"/>
         </w:rPr>
-        <w:t xml:space="preserve">nested classes</w:t>
-      </w:r>
-      <w:r>
-        <w:rPr>
-          <w:rtl w:val="0"/>
-        </w:rPr>
-        <w:t xml:space="preserve">. Toda a classe </w:t>
+        <w:t xml:space="preserve">Canvas</w:t>
+      </w:r>
+      <w:r>
+        <w:rPr>
+          <w:rtl w:val="0"/>
+        </w:rPr>
+        <w:t xml:space="preserve"> class only contains one comment (line 26 -31) and it does not have any </w:t>
       </w:r>
       <w:r>
         <w:rPr>
           <w:i w:val="1"/>
           <w:rtl w:val="0"/>
         </w:rPr>
-        <w:t xml:space="preserve">Canvas</w:t>
-      </w:r>
-      <w:r>
-        <w:rPr>
-          <w:rtl w:val="0"/>
-        </w:rPr>
-        <w:t xml:space="preserve"> não apresenta comentários (nem </w:t>
-      </w:r>
-      <w:r>
-        <w:rPr>
-          <w:i w:val="1"/>
-          <w:rtl w:val="0"/>
-        </w:rPr>
-        <w:t xml:space="preserve">Javadoc</w:t>
-      </w:r>
-      <w:r>
-        <w:rPr>
-          <w:rtl w:val="0"/>
-        </w:rPr>
-        <w:t xml:space="preserve">) a não ser o que está escrito entre as linhas 26 e 31, isto incluí as suas </w:t>
-      </w:r>
-      <w:r>
-        <w:rPr>
-          <w:i w:val="1"/>
-          <w:rtl w:val="0"/>
-        </w:rPr>
-        <w:t xml:space="preserve">nested classes. </w:t>
-      </w:r>
-      <w:r>
-        <w:rPr>
-          <w:rtl w:val="0"/>
-        </w:rPr>
-        <w:t xml:space="preserve">Por isso, a descoberta deste </w:t>
-      </w:r>
-      <w:r>
-        <w:rPr>
-          <w:i w:val="1"/>
-          <w:rtl w:val="0"/>
-        </w:rPr>
-        <w:t xml:space="preserve">code smell</w:t>
-      </w:r>
-      <w:r>
-        <w:rPr>
-          <w:rtl w:val="0"/>
-        </w:rPr>
-        <w:t xml:space="preserve"> foi relativamente rápida.</w:t>
+        <w:t xml:space="preserve">Javadoc </w:t>
+      </w:r>
+      <w:r>
+        <w:rPr>
+          <w:rtl w:val="0"/>
+        </w:rPr>
+        <w:t xml:space="preserve">written excluding this one.</w:t>
       </w:r>
     </w:p>
     <w:p>
@@ -711,20 +703,7 @@
         <w:rPr>
           <w:rtl w:val="0"/>
         </w:rPr>
-        <w:t xml:space="preserve">Nenhum método e nenhuma </w:t>
-      </w:r>
-      <w:r>
-        <w:rPr>
-          <w:i w:val="1"/>
-          <w:rtl w:val="0"/>
-        </w:rPr>
-        <w:t xml:space="preserve">nested class</w:t>
-      </w:r>
-      <w:r>
-        <w:rPr>
-          <w:rtl w:val="0"/>
-        </w:rPr>
-        <w:t xml:space="preserve"> está comentada, dificultando a compreensão dos mesmos. Algumas linhas estão comentadas e a falta de comentários também dificulta perceber o porquê dessas linhas não serem úteis. </w:t>
+        <w:t xml:space="preserve">All methods and nested classes are to be commented out, making the code understanding much harder.</w:t>
       </w:r>
     </w:p>
     <w:p>
@@ -736,46 +715,7 @@
         <w:rPr>
           <w:rtl w:val="0"/>
         </w:rPr>
-        <w:t xml:space="preserve">Para refactorizar, basta criar o </w:t>
-      </w:r>
-      <w:r>
-        <w:rPr>
-          <w:i w:val="1"/>
-          <w:rtl w:val="0"/>
-        </w:rPr>
-        <w:t xml:space="preserve">Javadoc</w:t>
-      </w:r>
-      <w:r>
-        <w:rPr>
-          <w:rtl w:val="0"/>
-        </w:rPr>
-        <w:t xml:space="preserve"> dos métodos e dar uma breve explicação das </w:t>
-      </w:r>
-      <w:r>
-        <w:rPr>
-          <w:i w:val="1"/>
-          <w:rtl w:val="0"/>
-        </w:rPr>
-        <w:t xml:space="preserve">nested classes</w:t>
-      </w:r>
-      <w:r>
-        <w:rPr>
-          <w:rtl w:val="0"/>
-        </w:rPr>
-        <w:t xml:space="preserve">. Alguns exemplos da ausência do </w:t>
-      </w:r>
-      <w:r>
-        <w:rPr>
-          <w:i w:val="1"/>
-          <w:rtl w:val="0"/>
-        </w:rPr>
-        <w:t xml:space="preserve">code smell</w:t>
-      </w:r>
-      <w:r>
-        <w:rPr>
-          <w:rtl w:val="0"/>
-        </w:rPr>
-        <w:t xml:space="preserve">:</w:t>
+        <w:t xml:space="preserve">Creating the Javadoc is enough to refactor this code-smell. Here are some examples of this anti-pattern</w:t>
       </w:r>
     </w:p>
     <w:p>
@@ -793,7 +733,7 @@
       <w:pPr>
         <w:numPr>
           <w:ilvl w:val="0"/>
-          <w:numId w:val="2"/>
+          <w:numId w:val="3"/>
         </w:numPr>
         <w:ind w:left="1440" w:hanging="360"/>
         <w:rPr>
@@ -804,7 +744,12 @@
         <w:rPr>
           <w:rtl w:val="0"/>
         </w:rPr>
-        <w:t xml:space="preserve">O único comentário:</w:t>
+        <w:t xml:space="preserve">The only comment:</w:t>
+      </w:r>
+      <w:r>
+        <w:rPr>
+          <w:rtl w:val="0"/>
+        </w:rPr>
       </w:r>
     </w:p>
     <w:p>
@@ -829,16 +774,16 @@
           <wp:inline distB="114300" distT="114300" distL="114300" distR="114300">
             <wp:extent cx="5731200" cy="1054100"/>
             <wp:effectExtent b="0" l="0" r="0" t="0"/>
-            <wp:docPr id="3" name="image2.png"/>
+            <wp:docPr id="11" name="image3.png"/>
             <a:graphic>
               <a:graphicData uri="http://schemas.openxmlformats.org/drawingml/2006/picture">
                 <pic:pic>
                   <pic:nvPicPr>
-                    <pic:cNvPr id="0" name="image2.png"/>
+                    <pic:cNvPr id="0" name="image3.png"/>
                     <pic:cNvPicPr preferRelativeResize="0"/>
                   </pic:nvPicPr>
                   <pic:blipFill>
-                    <a:blip r:embed="rId8"/>
+                    <a:blip r:embed="rId9"/>
                     <a:srcRect b="0" l="0" r="0" t="0"/>
                     <a:stretch>
                       <a:fillRect/>
@@ -878,7 +823,7 @@
       <w:pPr>
         <w:numPr>
           <w:ilvl w:val="0"/>
-          <w:numId w:val="2"/>
+          <w:numId w:val="3"/>
         </w:numPr>
         <w:ind w:left="1440" w:hanging="360"/>
         <w:rPr>
@@ -889,14 +834,8 @@
         <w:rPr>
           <w:rtl w:val="0"/>
         </w:rPr>
-        <w:t xml:space="preserve">Alguns exemplos de ausência de comentários</w:t>
-      </w:r>
-    </w:p>
-    <w:p>
-      <w:pPr>
-        <w:ind w:left="1440" w:firstLine="0"/>
-        <w:rPr/>
-      </w:pPr>
+        <w:t xml:space="preserve">Some examples of the lack of code:</w:t>
+      </w:r>
       <w:r>
         <w:rPr>
           <w:rtl w:val="0"/>
@@ -907,24 +846,24 @@
           <wp:anchor allowOverlap="1" behindDoc="0" distB="114300" distT="114300" distL="114300" distR="114300" hidden="0" layoutInCell="1" locked="0" relativeHeight="0" simplePos="0">
             <wp:simplePos x="0" y="0"/>
             <wp:positionH relativeFrom="column">
-              <wp:posOffset>19051</wp:posOffset>
+              <wp:posOffset>-1424</wp:posOffset>
             </wp:positionH>
             <wp:positionV relativeFrom="paragraph">
-              <wp:posOffset>203788</wp:posOffset>
+              <wp:posOffset>495300</wp:posOffset>
             </wp:positionV>
             <wp:extent cx="5731200" cy="3606800"/>
             <wp:effectExtent b="0" l="0" r="0" t="0"/>
             <wp:wrapSquare wrapText="bothSides" distB="114300" distT="114300" distL="114300" distR="114300"/>
-            <wp:docPr id="2" name="image5.png"/>
+            <wp:docPr id="8" name="image2.png"/>
             <a:graphic>
               <a:graphicData uri="http://schemas.openxmlformats.org/drawingml/2006/picture">
                 <pic:pic>
                   <pic:nvPicPr>
-                    <pic:cNvPr id="0" name="image5.png"/>
+                    <pic:cNvPr id="0" name="image2.png"/>
                     <pic:cNvPicPr preferRelativeResize="0"/>
                   </pic:nvPicPr>
                   <pic:blipFill>
-                    <a:blip r:embed="rId9"/>
+                    <a:blip r:embed="rId10"/>
                     <a:srcRect b="0" l="0" r="0" t="0"/>
                     <a:stretch>
                       <a:fillRect/>
@@ -955,16 +894,16 @@
           <wp:inline distB="114300" distT="114300" distL="114300" distR="114300">
             <wp:extent cx="5731200" cy="3149600"/>
             <wp:effectExtent b="0" l="0" r="0" t="0"/>
-            <wp:docPr id="4" name="image6.png"/>
+            <wp:docPr id="9" name="image5.png"/>
             <a:graphic>
               <a:graphicData uri="http://schemas.openxmlformats.org/drawingml/2006/picture">
                 <pic:pic>
                   <pic:nvPicPr>
-                    <pic:cNvPr id="0" name="image6.png"/>
+                    <pic:cNvPr id="0" name="image5.png"/>
                     <pic:cNvPicPr preferRelativeResize="0"/>
                   </pic:nvPicPr>
                   <pic:blipFill>
-                    <a:blip r:embed="rId10"/>
+                    <a:blip r:embed="rId11"/>
                     <a:srcRect b="0" l="0" r="0" t="0"/>
                     <a:stretch>
                       <a:fillRect/>
@@ -985,21 +924,35 @@
         </w:drawing>
       </w:r>
       <w:r>
+        <w:rPr>
+          <w:rtl w:val="0"/>
+        </w:rPr>
+      </w:r>
+    </w:p>
+    <w:p>
+      <w:pPr>
+        <w:rPr>
+          <w:b w:val="1"/>
+          <w:sz w:val="26"/>
+          <w:szCs w:val="26"/>
+        </w:rPr>
+      </w:pPr>
+      <w:r>
         <w:rPr/>
         <w:drawing>
           <wp:inline distB="114300" distT="114300" distL="114300" distR="114300">
             <wp:extent cx="5731200" cy="3708400"/>
             <wp:effectExtent b="0" l="0" r="0" t="0"/>
-            <wp:docPr id="5" name="image4.png"/>
+            <wp:docPr id="7" name="image1.png"/>
             <a:graphic>
               <a:graphicData uri="http://schemas.openxmlformats.org/drawingml/2006/picture">
                 <pic:pic>
                   <pic:nvPicPr>
-                    <pic:cNvPr id="0" name="image4.png"/>
+                    <pic:cNvPr id="0" name="image1.png"/>
                     <pic:cNvPicPr preferRelativeResize="0"/>
                   </pic:nvPicPr>
                   <pic:blipFill>
-                    <a:blip r:embed="rId11"/>
+                    <a:blip r:embed="rId12"/>
                     <a:srcRect b="0" l="0" r="0" t="0"/>
                     <a:stretch>
                       <a:fillRect/>
@@ -1025,8 +978,22 @@
         </w:rPr>
       </w:r>
     </w:p>
+    <w:p>
+      <w:pPr>
+        <w:rPr>
+          <w:b w:val="1"/>
+          <w:sz w:val="26"/>
+          <w:szCs w:val="26"/>
+        </w:rPr>
+      </w:pPr>
+      <w:r>
+        <w:rPr>
+          <w:rtl w:val="0"/>
+        </w:rPr>
+      </w:r>
+    </w:p>
     <w:sectPr>
-      <w:headerReference r:id="rId12" w:type="default"/>
+      <w:headerReference r:id="rId13" w:type="default"/>
       <w:pgSz w:h="16834" w:w="11909" w:orient="portrait"/>
       <w:pgMar w:bottom="1440" w:top="1440" w:left="1440" w:right="1440" w:header="720" w:footer="720"/>
       <w:pgNumType w:start="1"/>
@@ -1173,6 +1140,116 @@
   <w:abstractNum w:abstractNumId="2">
     <w:lvl w:ilvl="0">
       <w:start w:val="1"/>
+      <w:numFmt w:val="bullet"/>
+      <w:lvlText w:val="●"/>
+      <w:lvlJc w:val="left"/>
+      <w:pPr>
+        <w:ind w:left="720" w:hanging="360"/>
+      </w:pPr>
+      <w:rPr>
+        <w:u w:val="none"/>
+      </w:rPr>
+    </w:lvl>
+    <w:lvl w:ilvl="1">
+      <w:start w:val="1"/>
+      <w:numFmt w:val="bullet"/>
+      <w:lvlText w:val="○"/>
+      <w:lvlJc w:val="left"/>
+      <w:pPr>
+        <w:ind w:left="1440" w:hanging="360"/>
+      </w:pPr>
+      <w:rPr>
+        <w:u w:val="none"/>
+      </w:rPr>
+    </w:lvl>
+    <w:lvl w:ilvl="2">
+      <w:start w:val="1"/>
+      <w:numFmt w:val="bullet"/>
+      <w:lvlText w:val="■"/>
+      <w:lvlJc w:val="left"/>
+      <w:pPr>
+        <w:ind w:left="2160" w:hanging="360"/>
+      </w:pPr>
+      <w:rPr>
+        <w:u w:val="none"/>
+      </w:rPr>
+    </w:lvl>
+    <w:lvl w:ilvl="3">
+      <w:start w:val="1"/>
+      <w:numFmt w:val="bullet"/>
+      <w:lvlText w:val="●"/>
+      <w:lvlJc w:val="left"/>
+      <w:pPr>
+        <w:ind w:left="2880" w:hanging="360"/>
+      </w:pPr>
+      <w:rPr>
+        <w:u w:val="none"/>
+      </w:rPr>
+    </w:lvl>
+    <w:lvl w:ilvl="4">
+      <w:start w:val="1"/>
+      <w:numFmt w:val="bullet"/>
+      <w:lvlText w:val="○"/>
+      <w:lvlJc w:val="left"/>
+      <w:pPr>
+        <w:ind w:left="3600" w:hanging="360"/>
+      </w:pPr>
+      <w:rPr>
+        <w:u w:val="none"/>
+      </w:rPr>
+    </w:lvl>
+    <w:lvl w:ilvl="5">
+      <w:start w:val="1"/>
+      <w:numFmt w:val="bullet"/>
+      <w:lvlText w:val="■"/>
+      <w:lvlJc w:val="left"/>
+      <w:pPr>
+        <w:ind w:left="4320" w:hanging="360"/>
+      </w:pPr>
+      <w:rPr>
+        <w:u w:val="none"/>
+      </w:rPr>
+    </w:lvl>
+    <w:lvl w:ilvl="6">
+      <w:start w:val="1"/>
+      <w:numFmt w:val="bullet"/>
+      <w:lvlText w:val="●"/>
+      <w:lvlJc w:val="left"/>
+      <w:pPr>
+        <w:ind w:left="5040" w:hanging="360"/>
+      </w:pPr>
+      <w:rPr>
+        <w:u w:val="none"/>
+      </w:rPr>
+    </w:lvl>
+    <w:lvl w:ilvl="7">
+      <w:start w:val="1"/>
+      <w:numFmt w:val="bullet"/>
+      <w:lvlText w:val="○"/>
+      <w:lvlJc w:val="left"/>
+      <w:pPr>
+        <w:ind w:left="5760" w:hanging="360"/>
+      </w:pPr>
+      <w:rPr>
+        <w:u w:val="none"/>
+      </w:rPr>
+    </w:lvl>
+    <w:lvl w:ilvl="8">
+      <w:start w:val="1"/>
+      <w:numFmt w:val="bullet"/>
+      <w:lvlText w:val="■"/>
+      <w:lvlJc w:val="left"/>
+      <w:pPr>
+        <w:ind w:left="6480" w:hanging="360"/>
+      </w:pPr>
+      <w:rPr>
+        <w:u w:val="none"/>
+      </w:rPr>
+    </w:lvl>
+  </w:abstractNum>
+  <w:abstractNum w:abstractNumId="3">
+    <w:lvl w:ilvl="0">
+      <w:start w:val="1"/>
       <w:numFmt w:val="decimal"/>
       <w:lvlText w:val="%1."/>
       <w:lvlJc w:val="left"/>
@@ -1274,116 +1351,6 @@
       <w:lvlJc w:val="right"/>
       <w:pPr>
         <w:ind w:left="7200" w:hanging="360"/>
-      </w:pPr>
-      <w:rPr>
-        <w:u w:val="none"/>
-      </w:rPr>
-    </w:lvl>
-  </w:abstractNum>
-  <w:abstractNum w:abstractNumId="3">
-    <w:lvl w:ilvl="0">
-      <w:start w:val="1"/>
-      <w:numFmt w:val="bullet"/>
-      <w:lvlText w:val="●"/>
-      <w:lvlJc w:val="left"/>
-      <w:pPr>
-        <w:ind w:left="720" w:hanging="360"/>
-      </w:pPr>
-      <w:rPr>
-        <w:u w:val="none"/>
-      </w:rPr>
-    </w:lvl>
-    <w:lvl w:ilvl="1">
-      <w:start w:val="1"/>
-      <w:numFmt w:val="bullet"/>
-      <w:lvlText w:val="○"/>
-      <w:lvlJc w:val="left"/>
-      <w:pPr>
-        <w:ind w:left="1440" w:hanging="360"/>
-      </w:pPr>
-      <w:rPr>
-        <w:u w:val="none"/>
-      </w:rPr>
-    </w:lvl>
-    <w:lvl w:ilvl="2">
-      <w:start w:val="1"/>
-      <w:numFmt w:val="bullet"/>
-      <w:lvlText w:val="■"/>
-      <w:lvlJc w:val="left"/>
-      <w:pPr>
-        <w:ind w:left="2160" w:hanging="360"/>
-      </w:pPr>
-      <w:rPr>
-        <w:u w:val="none"/>
-      </w:rPr>
-    </w:lvl>
-    <w:lvl w:ilvl="3">
-      <w:start w:val="1"/>
-      <w:numFmt w:val="bullet"/>
-      <w:lvlText w:val="●"/>
-      <w:lvlJc w:val="left"/>
-      <w:pPr>
-        <w:ind w:left="2880" w:hanging="360"/>
-      </w:pPr>
-      <w:rPr>
-        <w:u w:val="none"/>
-      </w:rPr>
-    </w:lvl>
-    <w:lvl w:ilvl="4">
-      <w:start w:val="1"/>
-      <w:numFmt w:val="bullet"/>
-      <w:lvlText w:val="○"/>
-      <w:lvlJc w:val="left"/>
-      <w:pPr>
-        <w:ind w:left="3600" w:hanging="360"/>
-      </w:pPr>
-      <w:rPr>
-        <w:u w:val="none"/>
-      </w:rPr>
-    </w:lvl>
-    <w:lvl w:ilvl="5">
-      <w:start w:val="1"/>
-      <w:numFmt w:val="bullet"/>
-      <w:lvlText w:val="■"/>
-      <w:lvlJc w:val="left"/>
-      <w:pPr>
-        <w:ind w:left="4320" w:hanging="360"/>
-      </w:pPr>
-      <w:rPr>
-        <w:u w:val="none"/>
-      </w:rPr>
-    </w:lvl>
-    <w:lvl w:ilvl="6">
-      <w:start w:val="1"/>
-      <w:numFmt w:val="bullet"/>
-      <w:lvlText w:val="●"/>
-      <w:lvlJc w:val="left"/>
-      <w:pPr>
-        <w:ind w:left="5040" w:hanging="360"/>
-      </w:pPr>
-      <w:rPr>
-        <w:u w:val="none"/>
-      </w:rPr>
-    </w:lvl>
-    <w:lvl w:ilvl="7">
-      <w:start w:val="1"/>
-      <w:numFmt w:val="bullet"/>
-      <w:lvlText w:val="○"/>
-      <w:lvlJc w:val="left"/>
-      <w:pPr>
-        <w:ind w:left="5760" w:hanging="360"/>
-      </w:pPr>
-      <w:rPr>
-        <w:u w:val="none"/>
-      </w:rPr>
-    </w:lvl>
-    <w:lvl w:ilvl="8">
-      <w:start w:val="1"/>
-      <w:numFmt w:val="bullet"/>
-      <w:lvlText w:val="■"/>
-      <w:lvlJc w:val="left"/>
-      <w:pPr>
-        <w:ind w:left="6480" w:hanging="360"/>
       </w:pPr>
       <w:rPr>
         <w:u w:val="none"/>
@@ -1648,6 +1615,142 @@
     <w:rPr>
       <w:sz w:val="52"/>
       <w:szCs w:val="52"/>
+    </w:rPr>
+  </w:style>
+  <w:style w:type="paragraph" w:styleId="Normal" w:default="1">
+    <w:name w:val="normal"/>
+  </w:style>
+  <w:style w:type="table" w:styleId="TableNormal" w:default="1">
+    <w:name w:val="Table Normal"/>
+  </w:style>
+  <w:style w:type="paragraph" w:styleId="Heading1">
+    <w:name w:val="heading 1"/>
+    <w:basedOn w:val="Normal"/>
+    <w:next w:val="Normal"/>
+    <w:pPr>
+      <w:keepNext w:val="1"/>
+      <w:keepLines w:val="1"/>
+      <w:pageBreakBefore w:val="0"/>
+      <w:spacing w:after="120" w:before="400" w:lineRule="auto"/>
+    </w:pPr>
+    <w:rPr>
+      <w:sz w:val="40"/>
+      <w:szCs w:val="40"/>
+    </w:rPr>
+  </w:style>
+  <w:style w:type="paragraph" w:styleId="Heading2">
+    <w:name w:val="heading 2"/>
+    <w:basedOn w:val="Normal"/>
+    <w:next w:val="Normal"/>
+    <w:pPr>
+      <w:keepNext w:val="1"/>
+      <w:keepLines w:val="1"/>
+      <w:pageBreakBefore w:val="0"/>
+      <w:spacing w:after="120" w:before="360" w:lineRule="auto"/>
+    </w:pPr>
+    <w:rPr>
+      <w:b w:val="0"/>
+      <w:sz w:val="32"/>
+      <w:szCs w:val="32"/>
+    </w:rPr>
+  </w:style>
+  <w:style w:type="paragraph" w:styleId="Heading3">
+    <w:name w:val="heading 3"/>
+    <w:basedOn w:val="Normal"/>
+    <w:next w:val="Normal"/>
+    <w:pPr>
+      <w:keepNext w:val="1"/>
+      <w:keepLines w:val="1"/>
+      <w:pageBreakBefore w:val="0"/>
+      <w:spacing w:after="80" w:before="320" w:lineRule="auto"/>
+    </w:pPr>
+    <w:rPr>
+      <w:b w:val="0"/>
+      <w:color w:val="434343"/>
+      <w:sz w:val="28"/>
+      <w:szCs w:val="28"/>
+    </w:rPr>
+  </w:style>
+  <w:style w:type="paragraph" w:styleId="Heading4">
+    <w:name w:val="heading 4"/>
+    <w:basedOn w:val="Normal"/>
+    <w:next w:val="Normal"/>
+    <w:pPr>
+      <w:keepNext w:val="1"/>
+      <w:keepLines w:val="1"/>
+      <w:pageBreakBefore w:val="0"/>
+      <w:spacing w:after="80" w:before="280" w:lineRule="auto"/>
+    </w:pPr>
+    <w:rPr>
+      <w:color w:val="666666"/>
+      <w:sz w:val="24"/>
+      <w:szCs w:val="24"/>
+    </w:rPr>
+  </w:style>
+  <w:style w:type="paragraph" w:styleId="Heading5">
+    <w:name w:val="heading 5"/>
+    <w:basedOn w:val="Normal"/>
+    <w:next w:val="Normal"/>
+    <w:pPr>
+      <w:keepNext w:val="1"/>
+      <w:keepLines w:val="1"/>
+      <w:pageBreakBefore w:val="0"/>
+      <w:spacing w:after="80" w:before="240" w:lineRule="auto"/>
+    </w:pPr>
+    <w:rPr>
+      <w:color w:val="666666"/>
+      <w:sz w:val="22"/>
+      <w:szCs w:val="22"/>
+    </w:rPr>
+  </w:style>
+  <w:style w:type="paragraph" w:styleId="Heading6">
+    <w:name w:val="heading 6"/>
+    <w:basedOn w:val="Normal"/>
+    <w:next w:val="Normal"/>
+    <w:pPr>
+      <w:keepNext w:val="1"/>
+      <w:keepLines w:val="1"/>
+      <w:pageBreakBefore w:val="0"/>
+      <w:spacing w:after="80" w:before="240" w:lineRule="auto"/>
+    </w:pPr>
+    <w:rPr>
+      <w:i w:val="1"/>
+      <w:color w:val="666666"/>
+      <w:sz w:val="22"/>
+      <w:szCs w:val="22"/>
+    </w:rPr>
+  </w:style>
+  <w:style w:type="paragraph" w:styleId="Title">
+    <w:name w:val="Title"/>
+    <w:basedOn w:val="Normal"/>
+    <w:next w:val="Normal"/>
+    <w:pPr>
+      <w:keepNext w:val="1"/>
+      <w:keepLines w:val="1"/>
+      <w:pageBreakBefore w:val="0"/>
+      <w:spacing w:after="60" w:before="0" w:lineRule="auto"/>
+    </w:pPr>
+    <w:rPr>
+      <w:sz w:val="52"/>
+      <w:szCs w:val="52"/>
+    </w:rPr>
+  </w:style>
+  <w:style w:type="paragraph" w:styleId="Subtitle">
+    <w:name w:val="Subtitle"/>
+    <w:basedOn w:val="Normal"/>
+    <w:next w:val="Normal"/>
+    <w:pPr>
+      <w:keepNext w:val="1"/>
+      <w:keepLines w:val="1"/>
+      <w:pageBreakBefore w:val="0"/>
+      <w:spacing w:after="320" w:before="0" w:lineRule="auto"/>
+    </w:pPr>
+    <w:rPr>
+      <w:rFonts w:ascii="Arial" w:cs="Arial" w:eastAsia="Arial" w:hAnsi="Arial"/>
+      <w:i w:val="0"/>
+      <w:color w:val="666666"/>
+      <w:sz w:val="30"/>
+      <w:szCs w:val="30"/>
     </w:rPr>
   </w:style>
   <w:style w:type="paragraph" w:styleId="Subtitle">
@@ -1989,4 +2092,19 @@
   </a:objectDefaults>
   <a:extraClrSchemeLst/>
 </a:theme>
+</file>
+
+<file path=customXML/item1.xml><?xml version="1.0" encoding="utf-8"?>
+<go:gDocsCustomXmlDataStorage xmlns:go="http://customooxmlschemas.google.com/" xmlns:r="http://schemas.openxmlformats.org/officeDocument/2006/relationships">
+  <go:docsCustomData xmlns:go="http://customooxmlschemas.google.com/" roundtripDataSignature="AMtx7mikBtFY5kth60tfgphyYYrAn/XIVA==">AMUW2mVHm62rniDlRUFZdezXmpP4719ub592Vj0Jt7xjJE4vHxUfY6bvRE76YX4gG7dndD7IRAYt0JYV+qNrC/0GkRV9t6INSOD5l+nM+IbJvX+80ROHAWo=</go:docsCustomData>
+</go:gDocsCustomXmlDataStorage>
+</file>
+
+<file path=customXML/itemProps1.xml><?xml version="1.0" encoding="utf-8"?>
+<ds:datastoreItem xmlns:ds="http://schemas.openxmlformats.org/officeDocument/2006/customXml" ds:itemID="{11111111-1234-1234-1234-123412341234}">
+  <ds:schemaRefs>
+    <ds:schemaRef ds:uri="http://schemas.openxmlformats.org/officeDocument/2006/relationships"/>
+    <ds:schemaRef ds:uri="http://customooxmlschemas.google.com/"/>
+  </ds:schemaRefs>
+</ds:datastoreItem>
 </file>
</xml_diff>